<commit_message>
Ubah jadwal kegiatan by yusup
</commit_message>
<xml_diff>
--- a/TA/BAB I part 4.docx
+++ b/TA/BAB I part 4.docx
@@ -1,6 +1,6 @@
 
 <file path=word/document.xml><?xml version="1.0" encoding="utf-8"?>
-<w:document xmlns:wpc="http://schemas.microsoft.com/office/word/2010/wordprocessingCanvas" xmlns:mc="http://schemas.openxmlformats.org/markup-compatibility/2006" xmlns:o="urn:schemas-microsoft-com:office:office" xmlns:r="http://schemas.openxmlformats.org/officeDocument/2006/relationships" xmlns:m="http://schemas.openxmlformats.org/officeDocument/2006/math" xmlns:v="urn:schemas-microsoft-com:vml" xmlns:wp14="http://schemas.microsoft.com/office/word/2010/wordprocessingDrawing" xmlns:wp="http://schemas.openxmlformats.org/drawingml/2006/wordprocessingDrawing" xmlns:w10="urn:schemas-microsoft-com:office:word" xmlns:w="http://schemas.openxmlformats.org/wordprocessingml/2006/main" xmlns:w14="http://schemas.microsoft.com/office/word/2010/wordml" xmlns:wpg="http://schemas.microsoft.com/office/word/2010/wordprocessingGroup" xmlns:wpi="http://schemas.microsoft.com/office/word/2010/wordprocessingInk" xmlns:wne="http://schemas.microsoft.com/office/word/2006/wordml" xmlns:wps="http://schemas.microsoft.com/office/word/2010/wordprocessingShape" mc:Ignorable="w14 wp14">
+<w:document xmlns:ve="http://schemas.openxmlformats.org/markup-compatibility/2006" xmlns:o="urn:schemas-microsoft-com:office:office" xmlns:r="http://schemas.openxmlformats.org/officeDocument/2006/relationships" xmlns:m="http://schemas.openxmlformats.org/officeDocument/2006/math" xmlns:v="urn:schemas-microsoft-com:vml" xmlns:wp="http://schemas.openxmlformats.org/drawingml/2006/wordprocessingDrawing" xmlns:w10="urn:schemas-microsoft-com:office:word" xmlns:w="http://schemas.openxmlformats.org/wordprocessingml/2006/main" xmlns:wne="http://schemas.microsoft.com/office/word/2006/wordml">
   <w:body>
     <w:p>
       <w:pPr>
@@ -277,16 +277,6 @@
       </w:r>
       <w:r>
         <w:rPr>
-          <w:rFonts w:ascii="Arial" w:hAnsi="Arial" w:cs="Arial"/>
-          <w:noProof w:val="0"/>
-          <w:sz w:val="28"/>
-          <w:szCs w:val="28"/>
-          <w:lang w:eastAsia="id-ID"/>
-        </w:rPr>
-        <w:t xml:space="preserve"> </w:t>
-      </w:r>
-      <w:r>
-        <w:rPr>
           <w:noProof w:val="0"/>
           <w:lang w:eastAsia="id-ID"/>
         </w:rPr>
@@ -341,15 +331,7 @@
         <w:rPr>
           <w:b/>
           <w:noProof w:val="0"/>
-          <w:lang w:eastAsia="id-ID"/>
-        </w:rPr>
-        <w:t xml:space="preserve"> </w:t>
-      </w:r>
-      <w:r>
-        <w:rPr>
-          <w:b/>
-          <w:noProof w:val="0"/>
-          <w:lang w:eastAsia="id-ID"/>
+          <w:lang w:val="en-US" w:eastAsia="id-ID"/>
         </w:rPr>
         <w:t xml:space="preserve"> </w:t>
       </w:r>
@@ -410,13 +392,6 @@
           <w:b/>
         </w:rPr>
         <w:t>Identifikasi</w:t>
-      </w:r>
-      <w:r>
-        <w:rPr>
-          <w:b/>
-          <w:lang w:val="en-US"/>
-        </w:rPr>
-        <w:t xml:space="preserve"> </w:t>
       </w:r>
       <w:r>
         <w:rPr>
@@ -1109,19 +1084,7 @@
         <w:t>menjadi objek dalam penyusunan tugas a</w:t>
       </w:r>
       <w:r>
-        <w:t>khir ini.</w:t>
-      </w:r>
-      <w:r>
-        <w:t xml:space="preserve"> </w:t>
-      </w:r>
-      <w:r>
-        <w:t>Adapun teknik pengumpulan data dalam studi lapangan adalah sebagai berikut</w:t>
-      </w:r>
-      <w:r>
-        <w:t xml:space="preserve"> </w:t>
-      </w:r>
-      <w:r>
-        <w:t>:</w:t>
+        <w:t>khir ini.Adapun teknik pengumpulan data dalam studi lapangan adalah sebagai berikut:</w:t>
       </w:r>
     </w:p>
     <w:p>
@@ -1189,13 +1152,7 @@
         <w:t>T</w:t>
       </w:r>
       <w:r>
-        <w:t xml:space="preserve">eknik mengumpulkan data dengan mengadakan wawancara </w:t>
-      </w:r>
-      <w:r>
-        <w:t xml:space="preserve"> </w:t>
-      </w:r>
-      <w:r>
-        <w:t>dengan pihak-pihak terkait guna mendapatkan data-data serta keterangan yang dibutuhkan oleh penulis.</w:t>
+        <w:t>eknik mengumpulkan data dengan mengadakan wawancara dengan pihak-pihak terkait guna mendapatkan data-data serta keterangan yang dibutuhkan oleh penulis.</w:t>
       </w:r>
     </w:p>
     <w:p>
@@ -1283,38 +1240,13 @@
         <w:t xml:space="preserve">tour </w:t>
       </w:r>
       <w:r>
-        <w:t>dan paket wisata</w:t>
-      </w:r>
-      <w:r>
-        <w:rPr>
-          <w:i/>
-        </w:rPr>
-        <w:t xml:space="preserve"> </w:t>
-      </w:r>
-      <w:r>
-        <w:t>berbasis web ini</w:t>
+        <w:t xml:space="preserve">dan paket wisataberbasis web inidibuat </w:t>
       </w:r>
       <w:r>
         <w:rPr>
           <w:lang w:val="sv-SE"/>
         </w:rPr>
-        <w:t xml:space="preserve"> </w:t>
-      </w:r>
-      <w:r>
-        <w:t xml:space="preserve">dibuat </w:t>
-      </w:r>
-      <w:r>
-        <w:rPr>
-          <w:lang w:val="sv-SE"/>
-        </w:rPr>
-        <w:t xml:space="preserve">dengan menggunakan </w:t>
-      </w:r>
-      <w:r>
-        <w:rPr>
-          <w:lang w:val="sv-SE"/>
-        </w:rPr>
-        <w:lastRenderedPageBreak/>
-        <w:t xml:space="preserve">model </w:t>
+        <w:t xml:space="preserve">dengan menggunakan model </w:t>
       </w:r>
       <w:r>
         <w:rPr>
@@ -1346,10 +1278,11 @@
         <w:t>.</w:t>
       </w:r>
       <w:r>
-        <w:t xml:space="preserve"> </w:t>
-      </w:r>
-      <w:r>
-        <w:t>Dalam metode ini membutuhkan pendekatan sistematis dan squencial dalam pengembangan perangkat lunak, dimulai dari tingkat sistem dan kemajuan melalui analisis, desain, coding, testing dan pemeliharaan. Pemodelan ini mengikuti beberapa aktivitas berikut :</w:t>
+        <w:t xml:space="preserve">Dalam </w:t>
+      </w:r>
+      <w:r>
+        <w:lastRenderedPageBreak/>
+        <w:t>metode ini membutuhkan pendekatan sistematis dan squencial dalam pengembangan perangkat lunak, dimulai dari tingkat sistem dan kemajuan melalui analisis, desain, coding, testing dan pemeliharaan. Pemodelan ini mengikuti beberapa aktivitas berikut :</w:t>
       </w:r>
     </w:p>
     <w:p>
@@ -1536,7 +1469,6 @@
         <w:rPr>
           <w:i/>
         </w:rPr>
-        <w:lastRenderedPageBreak/>
         <w:t>Testing (pengujian)</w:t>
       </w:r>
     </w:p>
@@ -1547,10 +1479,8 @@
         <w:jc w:val="both"/>
       </w:pPr>
       <w:r>
+        <w:lastRenderedPageBreak/>
         <w:t>Merupakan tahap pengujian terhadap perangkat lunak yang dibangun.</w:t>
-      </w:r>
-      <w:r>
-        <w:t xml:space="preserve"> </w:t>
       </w:r>
     </w:p>
     <w:p>
@@ -1622,10 +1552,10 @@
       </w:pPr>
       <w:r>
         <w:rPr>
-          <w:lang w:eastAsia="id-ID"/>
+          <w:lang w:val="en-US"/>
         </w:rPr>
         <w:drawing>
-          <wp:inline distT="0" distB="0" distL="0" distR="0" wp14:anchorId="5FA209ED" wp14:editId="6663C421">
+          <wp:inline distT="0" distB="0" distL="0" distR="0">
             <wp:extent cx="5038725" cy="2638425"/>
             <wp:effectExtent l="0" t="0" r="9525" b="9525"/>
             <wp:docPr id="1" name="Picture 1"/>
@@ -1642,10 +1572,10 @@
                     </pic:cNvPicPr>
                   </pic:nvPicPr>
                   <pic:blipFill>
-                    <a:blip r:embed="rId8">
+                    <a:blip r:embed="rId7">
                       <a:extLst>
                         <a:ext uri="{28A0092B-C50C-407E-A947-70E740481C1C}">
-                          <a14:useLocalDpi xmlns:a14="http://schemas.microsoft.com/office/drawing/2010/main" val="0"/>
+                          <a14:useLocalDpi xmlns:a14="http://schemas.microsoft.com/office/drawing/2010/main" xmlns:wps="http://schemas.microsoft.com/office/word/2010/wordprocessingShape" xmlns:wpi="http://schemas.microsoft.com/office/word/2010/wordprocessingInk" xmlns:wpg="http://schemas.microsoft.com/office/word/2010/wordprocessingGroup" xmlns:w14="http://schemas.microsoft.com/office/word/2010/wordml" xmlns:w="http://schemas.openxmlformats.org/wordprocessingml/2006/main" xmlns:w10="urn:schemas-microsoft-com:office:word" xmlns:wp14="http://schemas.microsoft.com/office/word/2010/wordprocessingDrawing" xmlns:v="urn:schemas-microsoft-com:vml" xmlns:o="urn:schemas-microsoft-com:office:office" xmlns:mc="http://schemas.openxmlformats.org/markup-compatibility/2006" xmlns:wpc="http://schemas.microsoft.com/office/word/2010/wordprocessingCanvas" xmlns="" val="0"/>
                         </a:ext>
                       </a:extLst>
                     </a:blip>
@@ -1861,15 +1791,11 @@
           <w:insideH w:val="single" w:sz="4" w:space="0" w:color="auto"/>
           <w:insideV w:val="single" w:sz="4" w:space="0" w:color="auto"/>
         </w:tblBorders>
-        <w:tblLook w:val="01E0" w:firstRow="1" w:lastRow="1" w:firstColumn="1" w:lastColumn="1" w:noHBand="0" w:noVBand="0"/>
+        <w:tblLook w:val="01E0"/>
       </w:tblPr>
       <w:tblGrid>
         <w:gridCol w:w="510"/>
         <w:gridCol w:w="2740"/>
-        <w:gridCol w:w="336"/>
-        <w:gridCol w:w="336"/>
-        <w:gridCol w:w="336"/>
-        <w:gridCol w:w="336"/>
         <w:gridCol w:w="336"/>
         <w:gridCol w:w="336"/>
         <w:gridCol w:w="336"/>
@@ -1951,7 +1877,7 @@
                 <w:b/>
                 <w:lang w:val="en-US"/>
               </w:rPr>
-              <w:t>Juni</w:t>
+              <w:t>Oktober</w:t>
             </w:r>
           </w:p>
         </w:tc>
@@ -1975,7 +1901,7 @@
                 <w:b/>
                 <w:lang w:val="en-US"/>
               </w:rPr>
-              <w:t>Juli</w:t>
+              <w:t>November</w:t>
             </w:r>
           </w:p>
         </w:tc>
@@ -1999,31 +1925,7 @@
                 <w:b/>
                 <w:lang w:val="en-US"/>
               </w:rPr>
-              <w:t>Agustus</w:t>
-            </w:r>
-          </w:p>
-        </w:tc>
-        <w:tc>
-          <w:tcPr>
-            <w:tcW w:w="0" w:type="auto"/>
-            <w:gridSpan w:val="4"/>
-            <w:vAlign w:val="center"/>
-          </w:tcPr>
-          <w:p>
-            <w:pPr>
-              <w:spacing w:line="480" w:lineRule="auto"/>
-              <w:jc w:val="center"/>
-              <w:rPr>
-                <w:b/>
-                <w:lang w:val="en-US"/>
-              </w:rPr>
-            </w:pPr>
-            <w:r>
-              <w:rPr>
-                <w:b/>
-                <w:lang w:val="en-US"/>
-              </w:rPr>
-              <w:t>September</w:t>
+              <w:t>Desember</w:t>
             </w:r>
           </w:p>
         </w:tc>
@@ -2059,98 +1961,6 @@
         <w:tc>
           <w:tcPr>
             <w:tcW w:w="0" w:type="auto"/>
-          </w:tcPr>
-          <w:p>
-            <w:pPr>
-              <w:spacing w:line="480" w:lineRule="auto"/>
-              <w:jc w:val="center"/>
-              <w:rPr>
-                <w:b/>
-              </w:rPr>
-            </w:pPr>
-            <w:r>
-              <w:rPr>
-                <w:b/>
-              </w:rPr>
-              <w:t>1</w:t>
-            </w:r>
-          </w:p>
-        </w:tc>
-        <w:tc>
-          <w:tcPr>
-            <w:tcW w:w="0" w:type="auto"/>
-            <w:tcBorders>
-              <w:bottom w:val="single" w:sz="4" w:space="0" w:color="auto"/>
-            </w:tcBorders>
-          </w:tcPr>
-          <w:p>
-            <w:pPr>
-              <w:spacing w:line="480" w:lineRule="auto"/>
-              <w:jc w:val="center"/>
-              <w:rPr>
-                <w:b/>
-              </w:rPr>
-            </w:pPr>
-            <w:r>
-              <w:rPr>
-                <w:b/>
-              </w:rPr>
-              <w:t>2</w:t>
-            </w:r>
-          </w:p>
-        </w:tc>
-        <w:tc>
-          <w:tcPr>
-            <w:tcW w:w="0" w:type="auto"/>
-            <w:tcBorders>
-              <w:bottom w:val="single" w:sz="4" w:space="0" w:color="auto"/>
-            </w:tcBorders>
-          </w:tcPr>
-          <w:p>
-            <w:pPr>
-              <w:spacing w:line="480" w:lineRule="auto"/>
-              <w:jc w:val="center"/>
-              <w:rPr>
-                <w:b/>
-              </w:rPr>
-            </w:pPr>
-            <w:r>
-              <w:rPr>
-                <w:b/>
-              </w:rPr>
-              <w:t>3</w:t>
-            </w:r>
-          </w:p>
-        </w:tc>
-        <w:tc>
-          <w:tcPr>
-            <w:tcW w:w="0" w:type="auto"/>
-            <w:tcBorders>
-              <w:bottom w:val="single" w:sz="4" w:space="0" w:color="auto"/>
-            </w:tcBorders>
-          </w:tcPr>
-          <w:p>
-            <w:pPr>
-              <w:spacing w:line="480" w:lineRule="auto"/>
-              <w:jc w:val="center"/>
-              <w:rPr>
-                <w:b/>
-              </w:rPr>
-            </w:pPr>
-            <w:r>
-              <w:rPr>
-                <w:b/>
-              </w:rPr>
-              <w:t>4</w:t>
-            </w:r>
-          </w:p>
-        </w:tc>
-        <w:tc>
-          <w:tcPr>
-            <w:tcW w:w="0" w:type="auto"/>
-            <w:tcBorders>
-              <w:bottom w:val="single" w:sz="4" w:space="0" w:color="auto"/>
-            </w:tcBorders>
           </w:tcPr>
           <w:p>
             <w:pPr>
@@ -2649,66 +2459,6 @@
             </w:pPr>
           </w:p>
         </w:tc>
-        <w:tc>
-          <w:tcPr>
-            <w:tcW w:w="0" w:type="auto"/>
-            <w:tcBorders>
-              <w:bottom w:val="single" w:sz="4" w:space="0" w:color="auto"/>
-            </w:tcBorders>
-            <w:shd w:val="clear" w:color="auto" w:fill="auto"/>
-          </w:tcPr>
-          <w:p>
-            <w:pPr>
-              <w:spacing w:line="480" w:lineRule="auto"/>
-              <w:jc w:val="center"/>
-            </w:pPr>
-          </w:p>
-        </w:tc>
-        <w:tc>
-          <w:tcPr>
-            <w:tcW w:w="0" w:type="auto"/>
-            <w:tcBorders>
-              <w:bottom w:val="single" w:sz="4" w:space="0" w:color="auto"/>
-            </w:tcBorders>
-            <w:shd w:val="clear" w:color="auto" w:fill="auto"/>
-          </w:tcPr>
-          <w:p>
-            <w:pPr>
-              <w:spacing w:line="480" w:lineRule="auto"/>
-              <w:jc w:val="center"/>
-            </w:pPr>
-          </w:p>
-        </w:tc>
-        <w:tc>
-          <w:tcPr>
-            <w:tcW w:w="0" w:type="auto"/>
-            <w:tcBorders>
-              <w:bottom w:val="single" w:sz="4" w:space="0" w:color="auto"/>
-            </w:tcBorders>
-            <w:shd w:val="clear" w:color="auto" w:fill="auto"/>
-          </w:tcPr>
-          <w:p>
-            <w:pPr>
-              <w:spacing w:line="480" w:lineRule="auto"/>
-              <w:jc w:val="center"/>
-            </w:pPr>
-          </w:p>
-        </w:tc>
-        <w:tc>
-          <w:tcPr>
-            <w:tcW w:w="0" w:type="auto"/>
-            <w:tcBorders>
-              <w:bottom w:val="single" w:sz="4" w:space="0" w:color="auto"/>
-            </w:tcBorders>
-            <w:shd w:val="clear" w:color="auto" w:fill="auto"/>
-          </w:tcPr>
-          <w:p>
-            <w:pPr>
-              <w:spacing w:line="480" w:lineRule="auto"/>
-              <w:jc w:val="center"/>
-            </w:pPr>
-          </w:p>
-        </w:tc>
       </w:tr>
       <w:tr>
         <w:trPr>
@@ -2860,7 +2610,7 @@
             <w:tcBorders>
               <w:bottom w:val="single" w:sz="4" w:space="0" w:color="auto"/>
             </w:tcBorders>
-            <w:shd w:val="clear" w:color="auto" w:fill="404040"/>
+            <w:shd w:val="clear" w:color="auto" w:fill="FFFFFF" w:themeFill="background1"/>
           </w:tcPr>
           <w:p>
             <w:pPr>
@@ -2874,63 +2624,7 @@
             <w:tcBorders>
               <w:bottom w:val="single" w:sz="4" w:space="0" w:color="auto"/>
             </w:tcBorders>
-            <w:shd w:val="clear" w:color="auto" w:fill="404040"/>
-          </w:tcPr>
-          <w:p>
-            <w:pPr>
-              <w:spacing w:line="480" w:lineRule="auto"/>
-            </w:pPr>
-          </w:p>
-        </w:tc>
-        <w:tc>
-          <w:tcPr>
-            <w:tcW w:w="0" w:type="auto"/>
-            <w:tcBorders>
-              <w:bottom w:val="single" w:sz="4" w:space="0" w:color="auto"/>
-            </w:tcBorders>
-            <w:shd w:val="clear" w:color="auto" w:fill="FFFFFF"/>
-          </w:tcPr>
-          <w:p>
-            <w:pPr>
-              <w:spacing w:line="480" w:lineRule="auto"/>
-            </w:pPr>
-          </w:p>
-        </w:tc>
-        <w:tc>
-          <w:tcPr>
-            <w:tcW w:w="0" w:type="auto"/>
-            <w:tcBorders>
-              <w:bottom w:val="single" w:sz="4" w:space="0" w:color="auto"/>
-            </w:tcBorders>
-            <w:shd w:val="clear" w:color="auto" w:fill="FFFFFF"/>
-          </w:tcPr>
-          <w:p>
-            <w:pPr>
-              <w:spacing w:line="480" w:lineRule="auto"/>
-            </w:pPr>
-          </w:p>
-        </w:tc>
-        <w:tc>
-          <w:tcPr>
-            <w:tcW w:w="0" w:type="auto"/>
-            <w:tcBorders>
-              <w:bottom w:val="single" w:sz="4" w:space="0" w:color="auto"/>
-            </w:tcBorders>
-            <w:shd w:val="clear" w:color="auto" w:fill="FFFFFF"/>
-          </w:tcPr>
-          <w:p>
-            <w:pPr>
-              <w:spacing w:line="480" w:lineRule="auto"/>
-            </w:pPr>
-          </w:p>
-        </w:tc>
-        <w:tc>
-          <w:tcPr>
-            <w:tcW w:w="0" w:type="auto"/>
-            <w:tcBorders>
-              <w:bottom w:val="single" w:sz="4" w:space="0" w:color="auto"/>
-            </w:tcBorders>
-            <w:shd w:val="clear" w:color="auto" w:fill="FFFFFF"/>
+            <w:shd w:val="clear" w:color="auto" w:fill="FFFFFF" w:themeFill="background1"/>
           </w:tcPr>
           <w:p>
             <w:pPr>
@@ -3110,7 +2804,7 @@
             <w:tcBorders>
               <w:bottom w:val="single" w:sz="4" w:space="0" w:color="auto"/>
             </w:tcBorders>
-            <w:shd w:val="clear" w:color="auto" w:fill="404040"/>
+            <w:shd w:val="clear" w:color="auto" w:fill="FFFFFF" w:themeFill="background1"/>
           </w:tcPr>
           <w:p>
             <w:pPr>
@@ -3124,7 +2818,7 @@
             <w:tcBorders>
               <w:bottom w:val="single" w:sz="4" w:space="0" w:color="auto"/>
             </w:tcBorders>
-            <w:shd w:val="clear" w:color="auto" w:fill="404040"/>
+            <w:shd w:val="clear" w:color="auto" w:fill="FFFFFF" w:themeFill="background1"/>
           </w:tcPr>
           <w:p>
             <w:pPr>
@@ -3153,62 +2847,6 @@
               <w:bottom w:val="single" w:sz="4" w:space="0" w:color="auto"/>
             </w:tcBorders>
             <w:shd w:val="clear" w:color="auto" w:fill="FFFFFF"/>
-          </w:tcPr>
-          <w:p>
-            <w:pPr>
-              <w:spacing w:line="480" w:lineRule="auto"/>
-            </w:pPr>
-          </w:p>
-        </w:tc>
-        <w:tc>
-          <w:tcPr>
-            <w:tcW w:w="0" w:type="auto"/>
-            <w:tcBorders>
-              <w:bottom w:val="single" w:sz="4" w:space="0" w:color="auto"/>
-            </w:tcBorders>
-            <w:shd w:val="clear" w:color="auto" w:fill="FFFFFF"/>
-          </w:tcPr>
-          <w:p>
-            <w:pPr>
-              <w:spacing w:line="480" w:lineRule="auto"/>
-            </w:pPr>
-          </w:p>
-        </w:tc>
-        <w:tc>
-          <w:tcPr>
-            <w:tcW w:w="0" w:type="auto"/>
-            <w:tcBorders>
-              <w:bottom w:val="single" w:sz="4" w:space="0" w:color="auto"/>
-            </w:tcBorders>
-            <w:shd w:val="clear" w:color="auto" w:fill="FFFFFF"/>
-          </w:tcPr>
-          <w:p>
-            <w:pPr>
-              <w:spacing w:line="480" w:lineRule="auto"/>
-            </w:pPr>
-          </w:p>
-        </w:tc>
-        <w:tc>
-          <w:tcPr>
-            <w:tcW w:w="0" w:type="auto"/>
-            <w:tcBorders>
-              <w:bottom w:val="single" w:sz="4" w:space="0" w:color="auto"/>
-            </w:tcBorders>
-            <w:shd w:val="clear" w:color="auto" w:fill="auto"/>
-          </w:tcPr>
-          <w:p>
-            <w:pPr>
-              <w:spacing w:line="480" w:lineRule="auto"/>
-            </w:pPr>
-          </w:p>
-        </w:tc>
-        <w:tc>
-          <w:tcPr>
-            <w:tcW w:w="0" w:type="auto"/>
-            <w:tcBorders>
-              <w:bottom w:val="single" w:sz="4" w:space="0" w:color="auto"/>
-            </w:tcBorders>
-            <w:shd w:val="clear" w:color="auto" w:fill="auto"/>
           </w:tcPr>
           <w:p>
             <w:pPr>
@@ -3331,29 +2969,29 @@
         <w:tc>
           <w:tcPr>
             <w:tcW w:w="0" w:type="auto"/>
-            <w:shd w:val="clear" w:color="auto" w:fill="auto"/>
-          </w:tcPr>
-          <w:p>
-            <w:pPr>
-              <w:spacing w:line="480" w:lineRule="auto"/>
-            </w:pPr>
-          </w:p>
-        </w:tc>
-        <w:tc>
-          <w:tcPr>
-            <w:tcW w:w="0" w:type="auto"/>
-            <w:shd w:val="clear" w:color="auto" w:fill="auto"/>
-          </w:tcPr>
-          <w:p>
-            <w:pPr>
-              <w:spacing w:line="480" w:lineRule="auto"/>
-            </w:pPr>
-          </w:p>
-        </w:tc>
-        <w:tc>
-          <w:tcPr>
-            <w:tcW w:w="0" w:type="auto"/>
-            <w:shd w:val="clear" w:color="auto" w:fill="auto"/>
+            <w:shd w:val="clear" w:color="auto" w:fill="404040" w:themeFill="text1" w:themeFillTint="BF"/>
+          </w:tcPr>
+          <w:p>
+            <w:pPr>
+              <w:spacing w:line="480" w:lineRule="auto"/>
+            </w:pPr>
+          </w:p>
+        </w:tc>
+        <w:tc>
+          <w:tcPr>
+            <w:tcW w:w="0" w:type="auto"/>
+            <w:shd w:val="clear" w:color="auto" w:fill="404040" w:themeFill="text1" w:themeFillTint="BF"/>
+          </w:tcPr>
+          <w:p>
+            <w:pPr>
+              <w:spacing w:line="480" w:lineRule="auto"/>
+            </w:pPr>
+          </w:p>
+        </w:tc>
+        <w:tc>
+          <w:tcPr>
+            <w:tcW w:w="0" w:type="auto"/>
+            <w:shd w:val="clear" w:color="auto" w:fill="404040" w:themeFill="text1" w:themeFillTint="BF"/>
           </w:tcPr>
           <w:p>
             <w:pPr>
@@ -3378,7 +3016,7 @@
         <w:tc>
           <w:tcPr>
             <w:tcW w:w="0" w:type="auto"/>
-            <w:shd w:val="clear" w:color="auto" w:fill="404040"/>
+            <w:shd w:val="clear" w:color="auto" w:fill="FFFFFF" w:themeFill="background1"/>
           </w:tcPr>
           <w:p>
             <w:pPr>
@@ -3386,56 +3024,6 @@
               <w:rPr>
                 <w:color w:val="404040"/>
               </w:rPr>
-            </w:pPr>
-          </w:p>
-        </w:tc>
-        <w:tc>
-          <w:tcPr>
-            <w:tcW w:w="0" w:type="auto"/>
-            <w:shd w:val="clear" w:color="auto" w:fill="404040"/>
-          </w:tcPr>
-          <w:p>
-            <w:pPr>
-              <w:spacing w:line="480" w:lineRule="auto"/>
-              <w:rPr>
-                <w:color w:val="404040"/>
-              </w:rPr>
-            </w:pPr>
-          </w:p>
-        </w:tc>
-        <w:tc>
-          <w:tcPr>
-            <w:tcW w:w="0" w:type="auto"/>
-            <w:shd w:val="clear" w:color="auto" w:fill="404040"/>
-          </w:tcPr>
-          <w:p>
-            <w:pPr>
-              <w:spacing w:line="480" w:lineRule="auto"/>
-              <w:rPr>
-                <w:color w:val="404040"/>
-              </w:rPr>
-            </w:pPr>
-          </w:p>
-        </w:tc>
-        <w:tc>
-          <w:tcPr>
-            <w:tcW w:w="0" w:type="auto"/>
-            <w:shd w:val="clear" w:color="auto" w:fill="FFFFFF"/>
-          </w:tcPr>
-          <w:p>
-            <w:pPr>
-              <w:spacing w:line="480" w:lineRule="auto"/>
-            </w:pPr>
-          </w:p>
-        </w:tc>
-        <w:tc>
-          <w:tcPr>
-            <w:tcW w:w="0" w:type="auto"/>
-            <w:shd w:val="clear" w:color="auto" w:fill="FFFFFF"/>
-          </w:tcPr>
-          <w:p>
-            <w:pPr>
-              <w:spacing w:line="480" w:lineRule="auto"/>
             </w:pPr>
           </w:p>
         </w:tc>
@@ -3593,62 +3181,18 @@
         <w:tc>
           <w:tcPr>
             <w:tcW w:w="0" w:type="auto"/>
-            <w:shd w:val="clear" w:color="auto" w:fill="auto"/>
-          </w:tcPr>
-          <w:p>
-            <w:pPr>
-              <w:spacing w:line="480" w:lineRule="auto"/>
-            </w:pPr>
-          </w:p>
-        </w:tc>
-        <w:tc>
-          <w:tcPr>
-            <w:tcW w:w="0" w:type="auto"/>
-            <w:shd w:val="clear" w:color="auto" w:fill="auto"/>
-          </w:tcPr>
-          <w:p>
-            <w:pPr>
-              <w:spacing w:line="480" w:lineRule="auto"/>
-            </w:pPr>
-          </w:p>
-        </w:tc>
-        <w:tc>
-          <w:tcPr>
-            <w:tcW w:w="0" w:type="auto"/>
-            <w:shd w:val="clear" w:color="auto" w:fill="FFFFFF"/>
-          </w:tcPr>
-          <w:p>
-            <w:pPr>
-              <w:spacing w:line="480" w:lineRule="auto"/>
-            </w:pPr>
-          </w:p>
-        </w:tc>
-        <w:tc>
-          <w:tcPr>
-            <w:tcW w:w="0" w:type="auto"/>
-            <w:shd w:val="clear" w:color="auto" w:fill="FFFFFF"/>
-          </w:tcPr>
-          <w:p>
-            <w:pPr>
-              <w:spacing w:line="480" w:lineRule="auto"/>
-            </w:pPr>
-          </w:p>
-        </w:tc>
-        <w:tc>
-          <w:tcPr>
-            <w:tcW w:w="0" w:type="auto"/>
-            <w:shd w:val="clear" w:color="auto" w:fill="404040"/>
-          </w:tcPr>
-          <w:p>
-            <w:pPr>
-              <w:spacing w:line="480" w:lineRule="auto"/>
-            </w:pPr>
-          </w:p>
-        </w:tc>
-        <w:tc>
-          <w:tcPr>
-            <w:tcW w:w="0" w:type="auto"/>
-            <w:shd w:val="clear" w:color="auto" w:fill="404040"/>
+            <w:shd w:val="clear" w:color="auto" w:fill="404040" w:themeFill="text1" w:themeFillTint="BF"/>
+          </w:tcPr>
+          <w:p>
+            <w:pPr>
+              <w:spacing w:line="480" w:lineRule="auto"/>
+            </w:pPr>
+          </w:p>
+        </w:tc>
+        <w:tc>
+          <w:tcPr>
+            <w:tcW w:w="0" w:type="auto"/>
+            <w:shd w:val="clear" w:color="auto" w:fill="404040" w:themeFill="text1" w:themeFillTint="BF"/>
           </w:tcPr>
           <w:p>
             <w:pPr>
@@ -3831,7 +3375,7 @@
             <w:tcBorders>
               <w:bottom w:val="single" w:sz="4" w:space="0" w:color="auto"/>
             </w:tcBorders>
-            <w:shd w:val="clear" w:color="auto" w:fill="auto"/>
+            <w:shd w:val="clear" w:color="auto" w:fill="404040" w:themeFill="text1" w:themeFillTint="BF"/>
           </w:tcPr>
           <w:p>
             <w:pPr>
@@ -3845,63 +3389,7 @@
             <w:tcBorders>
               <w:bottom w:val="single" w:sz="4" w:space="0" w:color="auto"/>
             </w:tcBorders>
-            <w:shd w:val="clear" w:color="auto" w:fill="auto"/>
-          </w:tcPr>
-          <w:p>
-            <w:pPr>
-              <w:spacing w:line="480" w:lineRule="auto"/>
-            </w:pPr>
-          </w:p>
-        </w:tc>
-        <w:tc>
-          <w:tcPr>
-            <w:tcW w:w="0" w:type="auto"/>
-            <w:tcBorders>
-              <w:bottom w:val="single" w:sz="4" w:space="0" w:color="auto"/>
-            </w:tcBorders>
-            <w:shd w:val="clear" w:color="auto" w:fill="auto"/>
-          </w:tcPr>
-          <w:p>
-            <w:pPr>
-              <w:spacing w:line="480" w:lineRule="auto"/>
-            </w:pPr>
-          </w:p>
-        </w:tc>
-        <w:tc>
-          <w:tcPr>
-            <w:tcW w:w="0" w:type="auto"/>
-            <w:tcBorders>
-              <w:bottom w:val="single" w:sz="4" w:space="0" w:color="auto"/>
-            </w:tcBorders>
-            <w:shd w:val="clear" w:color="auto" w:fill="auto"/>
-          </w:tcPr>
-          <w:p>
-            <w:pPr>
-              <w:spacing w:line="480" w:lineRule="auto"/>
-            </w:pPr>
-          </w:p>
-        </w:tc>
-        <w:tc>
-          <w:tcPr>
-            <w:tcW w:w="0" w:type="auto"/>
-            <w:tcBorders>
-              <w:bottom w:val="single" w:sz="4" w:space="0" w:color="auto"/>
-            </w:tcBorders>
-            <w:shd w:val="clear" w:color="auto" w:fill="404040"/>
-          </w:tcPr>
-          <w:p>
-            <w:pPr>
-              <w:spacing w:line="480" w:lineRule="auto"/>
-            </w:pPr>
-          </w:p>
-        </w:tc>
-        <w:tc>
-          <w:tcPr>
-            <w:tcW w:w="0" w:type="auto"/>
-            <w:tcBorders>
-              <w:bottom w:val="single" w:sz="4" w:space="0" w:color="auto"/>
-            </w:tcBorders>
-            <w:shd w:val="clear" w:color="auto" w:fill="404040"/>
+            <w:shd w:val="clear" w:color="auto" w:fill="404040" w:themeFill="text1" w:themeFillTint="BF"/>
           </w:tcPr>
           <w:p>
             <w:pPr>
@@ -3930,10 +3418,10 @@
     <w:p/>
     <w:p/>
     <w:sectPr>
-      <w:headerReference w:type="even" r:id="rId9"/>
-      <w:headerReference w:type="default" r:id="rId10"/>
-      <w:footerReference w:type="even" r:id="rId11"/>
-      <w:footerReference w:type="first" r:id="rId12"/>
+      <w:headerReference w:type="even" r:id="rId8"/>
+      <w:headerReference w:type="default" r:id="rId9"/>
+      <w:footerReference w:type="even" r:id="rId10"/>
+      <w:footerReference w:type="first" r:id="rId11"/>
       <w:pgSz w:w="11909" w:h="16834" w:code="9"/>
       <w:pgMar w:top="2268" w:right="1701" w:bottom="1701" w:left="2268" w:header="720" w:footer="720" w:gutter="0"/>
       <w:cols w:space="720"/>
@@ -3945,15 +3433,15 @@
 </file>
 
 <file path=word/endnotes.xml><?xml version="1.0" encoding="utf-8"?>
-<w:endnotes xmlns:wpc="http://schemas.microsoft.com/office/word/2010/wordprocessingCanvas" xmlns:mc="http://schemas.openxmlformats.org/markup-compatibility/2006" xmlns:o="urn:schemas-microsoft-com:office:office" xmlns:r="http://schemas.openxmlformats.org/officeDocument/2006/relationships" xmlns:m="http://schemas.openxmlformats.org/officeDocument/2006/math" xmlns:v="urn:schemas-microsoft-com:vml" xmlns:wp14="http://schemas.microsoft.com/office/word/2010/wordprocessingDrawing" xmlns:wp="http://schemas.openxmlformats.org/drawingml/2006/wordprocessingDrawing" xmlns:w10="urn:schemas-microsoft-com:office:word" xmlns:w="http://schemas.openxmlformats.org/wordprocessingml/2006/main" xmlns:w14="http://schemas.microsoft.com/office/word/2010/wordml" xmlns:wpg="http://schemas.microsoft.com/office/word/2010/wordprocessingGroup" xmlns:wpi="http://schemas.microsoft.com/office/word/2010/wordprocessingInk" xmlns:wne="http://schemas.microsoft.com/office/word/2006/wordml" xmlns:wps="http://schemas.microsoft.com/office/word/2010/wordprocessingShape" mc:Ignorable="w14 wp14">
-  <w:endnote w:type="separator" w:id="-1">
+<w:endnotes xmlns:ve="http://schemas.openxmlformats.org/markup-compatibility/2006" xmlns:o="urn:schemas-microsoft-com:office:office" xmlns:r="http://schemas.openxmlformats.org/officeDocument/2006/relationships" xmlns:m="http://schemas.openxmlformats.org/officeDocument/2006/math" xmlns:v="urn:schemas-microsoft-com:vml" xmlns:wp="http://schemas.openxmlformats.org/drawingml/2006/wordprocessingDrawing" xmlns:w10="urn:schemas-microsoft-com:office:word" xmlns:w="http://schemas.openxmlformats.org/wordprocessingml/2006/main" xmlns:wne="http://schemas.microsoft.com/office/word/2006/wordml">
+  <w:endnote w:type="separator" w:id="0">
     <w:p>
       <w:r>
         <w:separator/>
       </w:r>
     </w:p>
   </w:endnote>
-  <w:endnote w:type="continuationSeparator" w:id="0">
+  <w:endnote w:type="continuationSeparator" w:id="1">
     <w:p>
       <w:r>
         <w:continuationSeparator/>
@@ -3964,7 +3452,7 @@
 </file>
 
 <file path=word/footer1.xml><?xml version="1.0" encoding="utf-8"?>
-<w:ftr xmlns:wpc="http://schemas.microsoft.com/office/word/2010/wordprocessingCanvas" xmlns:mc="http://schemas.openxmlformats.org/markup-compatibility/2006" xmlns:o="urn:schemas-microsoft-com:office:office" xmlns:r="http://schemas.openxmlformats.org/officeDocument/2006/relationships" xmlns:m="http://schemas.openxmlformats.org/officeDocument/2006/math" xmlns:v="urn:schemas-microsoft-com:vml" xmlns:wp14="http://schemas.microsoft.com/office/word/2010/wordprocessingDrawing" xmlns:wp="http://schemas.openxmlformats.org/drawingml/2006/wordprocessingDrawing" xmlns:w10="urn:schemas-microsoft-com:office:word" xmlns:w="http://schemas.openxmlformats.org/wordprocessingml/2006/main" xmlns:w14="http://schemas.microsoft.com/office/word/2010/wordml" xmlns:wpg="http://schemas.microsoft.com/office/word/2010/wordprocessingGroup" xmlns:wpi="http://schemas.microsoft.com/office/word/2010/wordprocessingInk" xmlns:wne="http://schemas.microsoft.com/office/word/2006/wordml" xmlns:wps="http://schemas.microsoft.com/office/word/2010/wordprocessingShape" mc:Ignorable="w14 wp14">
+<w:ftr xmlns:ve="http://schemas.openxmlformats.org/markup-compatibility/2006" xmlns:o="urn:schemas-microsoft-com:office:office" xmlns:r="http://schemas.openxmlformats.org/officeDocument/2006/relationships" xmlns:m="http://schemas.openxmlformats.org/officeDocument/2006/math" xmlns:v="urn:schemas-microsoft-com:vml" xmlns:wp="http://schemas.openxmlformats.org/drawingml/2006/wordprocessingDrawing" xmlns:w10="urn:schemas-microsoft-com:office:word" xmlns:w="http://schemas.openxmlformats.org/wordprocessingml/2006/main" xmlns:wne="http://schemas.microsoft.com/office/word/2006/wordml">
   <w:p>
     <w:pPr>
       <w:pStyle w:val="Footer"/>
@@ -4014,7 +3502,7 @@
 </file>
 
 <file path=word/footer2.xml><?xml version="1.0" encoding="utf-8"?>
-<w:ftr xmlns:wpc="http://schemas.microsoft.com/office/word/2010/wordprocessingCanvas" xmlns:mc="http://schemas.openxmlformats.org/markup-compatibility/2006" xmlns:o="urn:schemas-microsoft-com:office:office" xmlns:r="http://schemas.openxmlformats.org/officeDocument/2006/relationships" xmlns:m="http://schemas.openxmlformats.org/officeDocument/2006/math" xmlns:v="urn:schemas-microsoft-com:vml" xmlns:wp14="http://schemas.microsoft.com/office/word/2010/wordprocessingDrawing" xmlns:wp="http://schemas.openxmlformats.org/drawingml/2006/wordprocessingDrawing" xmlns:w10="urn:schemas-microsoft-com:office:word" xmlns:w="http://schemas.openxmlformats.org/wordprocessingml/2006/main" xmlns:w14="http://schemas.microsoft.com/office/word/2010/wordml" xmlns:wpg="http://schemas.microsoft.com/office/word/2010/wordprocessingGroup" xmlns:wpi="http://schemas.microsoft.com/office/word/2010/wordprocessingInk" xmlns:wne="http://schemas.microsoft.com/office/word/2006/wordml" xmlns:wps="http://schemas.microsoft.com/office/word/2010/wordprocessingShape" mc:Ignorable="w14 wp14">
+<w:ftr xmlns:ve="http://schemas.openxmlformats.org/markup-compatibility/2006" xmlns:o="urn:schemas-microsoft-com:office:office" xmlns:r="http://schemas.openxmlformats.org/officeDocument/2006/relationships" xmlns:m="http://schemas.openxmlformats.org/officeDocument/2006/math" xmlns:v="urn:schemas-microsoft-com:vml" xmlns:wp="http://schemas.openxmlformats.org/drawingml/2006/wordprocessingDrawing" xmlns:w10="urn:schemas-microsoft-com:office:word" xmlns:w="http://schemas.openxmlformats.org/wordprocessingml/2006/main" xmlns:wne="http://schemas.microsoft.com/office/word/2006/wordml">
   <w:p>
     <w:pPr>
       <w:pStyle w:val="Footer"/>
@@ -4047,15 +3535,15 @@
 </file>
 
 <file path=word/footnotes.xml><?xml version="1.0" encoding="utf-8"?>
-<w:footnotes xmlns:wpc="http://schemas.microsoft.com/office/word/2010/wordprocessingCanvas" xmlns:mc="http://schemas.openxmlformats.org/markup-compatibility/2006" xmlns:o="urn:schemas-microsoft-com:office:office" xmlns:r="http://schemas.openxmlformats.org/officeDocument/2006/relationships" xmlns:m="http://schemas.openxmlformats.org/officeDocument/2006/math" xmlns:v="urn:schemas-microsoft-com:vml" xmlns:wp14="http://schemas.microsoft.com/office/word/2010/wordprocessingDrawing" xmlns:wp="http://schemas.openxmlformats.org/drawingml/2006/wordprocessingDrawing" xmlns:w10="urn:schemas-microsoft-com:office:word" xmlns:w="http://schemas.openxmlformats.org/wordprocessingml/2006/main" xmlns:w14="http://schemas.microsoft.com/office/word/2010/wordml" xmlns:wpg="http://schemas.microsoft.com/office/word/2010/wordprocessingGroup" xmlns:wpi="http://schemas.microsoft.com/office/word/2010/wordprocessingInk" xmlns:wne="http://schemas.microsoft.com/office/word/2006/wordml" xmlns:wps="http://schemas.microsoft.com/office/word/2010/wordprocessingShape" mc:Ignorable="w14 wp14">
-  <w:footnote w:type="separator" w:id="-1">
+<w:footnotes xmlns:ve="http://schemas.openxmlformats.org/markup-compatibility/2006" xmlns:o="urn:schemas-microsoft-com:office:office" xmlns:r="http://schemas.openxmlformats.org/officeDocument/2006/relationships" xmlns:m="http://schemas.openxmlformats.org/officeDocument/2006/math" xmlns:v="urn:schemas-microsoft-com:vml" xmlns:wp="http://schemas.openxmlformats.org/drawingml/2006/wordprocessingDrawing" xmlns:w10="urn:schemas-microsoft-com:office:word" xmlns:w="http://schemas.openxmlformats.org/wordprocessingml/2006/main" xmlns:wne="http://schemas.microsoft.com/office/word/2006/wordml">
+  <w:footnote w:type="separator" w:id="0">
     <w:p>
       <w:r>
         <w:separator/>
       </w:r>
     </w:p>
   </w:footnote>
-  <w:footnote w:type="continuationSeparator" w:id="0">
+  <w:footnote w:type="continuationSeparator" w:id="1">
     <w:p>
       <w:r>
         <w:continuationSeparator/>
@@ -4066,7 +3554,7 @@
 </file>
 
 <file path=word/header1.xml><?xml version="1.0" encoding="utf-8"?>
-<w:hdr xmlns:wpc="http://schemas.microsoft.com/office/word/2010/wordprocessingCanvas" xmlns:mc="http://schemas.openxmlformats.org/markup-compatibility/2006" xmlns:o="urn:schemas-microsoft-com:office:office" xmlns:r="http://schemas.openxmlformats.org/officeDocument/2006/relationships" xmlns:m="http://schemas.openxmlformats.org/officeDocument/2006/math" xmlns:v="urn:schemas-microsoft-com:vml" xmlns:wp14="http://schemas.microsoft.com/office/word/2010/wordprocessingDrawing" xmlns:wp="http://schemas.openxmlformats.org/drawingml/2006/wordprocessingDrawing" xmlns:w10="urn:schemas-microsoft-com:office:word" xmlns:w="http://schemas.openxmlformats.org/wordprocessingml/2006/main" xmlns:w14="http://schemas.microsoft.com/office/word/2010/wordml" xmlns:wpg="http://schemas.microsoft.com/office/word/2010/wordprocessingGroup" xmlns:wpi="http://schemas.microsoft.com/office/word/2010/wordprocessingInk" xmlns:wne="http://schemas.microsoft.com/office/word/2006/wordml" xmlns:wps="http://schemas.microsoft.com/office/word/2010/wordprocessingShape" mc:Ignorable="w14 wp14">
+<w:hdr xmlns:ve="http://schemas.openxmlformats.org/markup-compatibility/2006" xmlns:o="urn:schemas-microsoft-com:office:office" xmlns:r="http://schemas.openxmlformats.org/officeDocument/2006/relationships" xmlns:m="http://schemas.openxmlformats.org/officeDocument/2006/math" xmlns:v="urn:schemas-microsoft-com:vml" xmlns:wp="http://schemas.openxmlformats.org/drawingml/2006/wordprocessingDrawing" xmlns:w10="urn:schemas-microsoft-com:office:word" xmlns:w="http://schemas.openxmlformats.org/wordprocessingml/2006/main" xmlns:wne="http://schemas.microsoft.com/office/word/2006/wordml">
   <w:p>
     <w:pPr>
       <w:pStyle w:val="Header"/>
@@ -4116,7 +3604,7 @@
 </file>
 
 <file path=word/header2.xml><?xml version="1.0" encoding="utf-8"?>
-<w:hdr xmlns:wpc="http://schemas.microsoft.com/office/word/2010/wordprocessingCanvas" xmlns:mc="http://schemas.openxmlformats.org/markup-compatibility/2006" xmlns:o="urn:schemas-microsoft-com:office:office" xmlns:r="http://schemas.openxmlformats.org/officeDocument/2006/relationships" xmlns:m="http://schemas.openxmlformats.org/officeDocument/2006/math" xmlns:v="urn:schemas-microsoft-com:vml" xmlns:wp14="http://schemas.microsoft.com/office/word/2010/wordprocessingDrawing" xmlns:wp="http://schemas.openxmlformats.org/drawingml/2006/wordprocessingDrawing" xmlns:w10="urn:schemas-microsoft-com:office:word" xmlns:w="http://schemas.openxmlformats.org/wordprocessingml/2006/main" xmlns:w14="http://schemas.microsoft.com/office/word/2010/wordml" xmlns:wpg="http://schemas.microsoft.com/office/word/2010/wordprocessingGroup" xmlns:wpi="http://schemas.microsoft.com/office/word/2010/wordprocessingInk" xmlns:wne="http://schemas.microsoft.com/office/word/2006/wordml" xmlns:wps="http://schemas.microsoft.com/office/word/2010/wordprocessingShape" mc:Ignorable="w14 wp14">
+<w:hdr xmlns:ve="http://schemas.openxmlformats.org/markup-compatibility/2006" xmlns:o="urn:schemas-microsoft-com:office:office" xmlns:r="http://schemas.openxmlformats.org/officeDocument/2006/relationships" xmlns:m="http://schemas.openxmlformats.org/officeDocument/2006/math" xmlns:v="urn:schemas-microsoft-com:vml" xmlns:wp="http://schemas.openxmlformats.org/drawingml/2006/wordprocessingDrawing" xmlns:w10="urn:schemas-microsoft-com:office:word" xmlns:w="http://schemas.openxmlformats.org/wordprocessingml/2006/main" xmlns:wne="http://schemas.microsoft.com/office/word/2006/wordml">
   <w:p>
     <w:pPr>
       <w:pStyle w:val="Header"/>
@@ -4132,7 +3620,7 @@
       <w:fldChar w:fldCharType="separate"/>
     </w:r>
     <w:r>
-      <w:t>2</w:t>
+      <w:t>4</w:t>
     </w:r>
     <w:r>
       <w:fldChar w:fldCharType="end"/>
@@ -4147,7 +3635,7 @@
 </file>
 
 <file path=word/numbering.xml><?xml version="1.0" encoding="utf-8"?>
-<w:numbering xmlns:wpc="http://schemas.microsoft.com/office/word/2010/wordprocessingCanvas" xmlns:mc="http://schemas.openxmlformats.org/markup-compatibility/2006" xmlns:o="urn:schemas-microsoft-com:office:office" xmlns:r="http://schemas.openxmlformats.org/officeDocument/2006/relationships" xmlns:m="http://schemas.openxmlformats.org/officeDocument/2006/math" xmlns:v="urn:schemas-microsoft-com:vml" xmlns:wp14="http://schemas.microsoft.com/office/word/2010/wordprocessingDrawing" xmlns:wp="http://schemas.openxmlformats.org/drawingml/2006/wordprocessingDrawing" xmlns:w10="urn:schemas-microsoft-com:office:word" xmlns:w="http://schemas.openxmlformats.org/wordprocessingml/2006/main" xmlns:w14="http://schemas.microsoft.com/office/word/2010/wordml" xmlns:wpg="http://schemas.microsoft.com/office/word/2010/wordprocessingGroup" xmlns:wpi="http://schemas.microsoft.com/office/word/2010/wordprocessingInk" xmlns:wne="http://schemas.microsoft.com/office/word/2006/wordml" xmlns:wps="http://schemas.microsoft.com/office/word/2010/wordprocessingShape" mc:Ignorable="w14 wp14">
+<w:numbering xmlns:ve="http://schemas.openxmlformats.org/markup-compatibility/2006" xmlns:o="urn:schemas-microsoft-com:office:office" xmlns:r="http://schemas.openxmlformats.org/officeDocument/2006/relationships" xmlns:m="http://schemas.openxmlformats.org/officeDocument/2006/math" xmlns:v="urn:schemas-microsoft-com:vml" xmlns:wp="http://schemas.openxmlformats.org/drawingml/2006/wordprocessingDrawing" xmlns:w10="urn:schemas-microsoft-com:office:word" xmlns:w="http://schemas.openxmlformats.org/wordprocessingml/2006/main" xmlns:wne="http://schemas.microsoft.com/office/word/2006/wordml">
   <w:abstractNum w:abstractNumId="0">
     <w:nsid w:val="2197567B"/>
     <w:multiLevelType w:val="hybridMultilevel"/>
@@ -4844,7 +4332,7 @@
 </file>
 
 <file path=word/styles.xml><?xml version="1.0" encoding="utf-8"?>
-<w:styles xmlns:mc="http://schemas.openxmlformats.org/markup-compatibility/2006" xmlns:r="http://schemas.openxmlformats.org/officeDocument/2006/relationships" xmlns:w="http://schemas.openxmlformats.org/wordprocessingml/2006/main" xmlns:w14="http://schemas.microsoft.com/office/word/2010/wordml" mc:Ignorable="w14">
+<w:styles xmlns:r="http://schemas.openxmlformats.org/officeDocument/2006/relationships" xmlns:w="http://schemas.openxmlformats.org/wordprocessingml/2006/main">
   <w:docDefaults>
     <w:rPrDefault>
       <w:rPr>
@@ -5025,6 +4513,7 @@
     <w:uiPriority w:val="99"/>
     <w:semiHidden/>
     <w:unhideWhenUsed/>
+    <w:qFormat/>
     <w:tblPr>
       <w:tblInd w:w="0" w:type="dxa"/>
       <w:tblCellMar>

</xml_diff>

<commit_message>
Perubahan terbaru by yusup
</commit_message>
<xml_diff>
--- a/TA/BAB I part 4.docx
+++ b/TA/BAB I part 4.docx
@@ -278,6 +278,13 @@
       <w:r>
         <w:rPr>
           <w:noProof w:val="0"/>
+          <w:lang w:val="en-US" w:eastAsia="id-ID"/>
+        </w:rPr>
+        <w:t xml:space="preserve"> </w:t>
+      </w:r>
+      <w:r>
+        <w:rPr>
+          <w:noProof w:val="0"/>
           <w:lang w:eastAsia="id-ID"/>
         </w:rPr>
         <w:t>yang dihasilkan tepat</w:t>
@@ -358,7 +365,32 @@
           <w:noProof w:val="0"/>
           <w:lang w:eastAsia="id-ID"/>
         </w:rPr>
-        <w:t xml:space="preserve"> BERBASIS WEB”.</w:t>
+        <w:t xml:space="preserve"> BERBASIS WEB</w:t>
+      </w:r>
+      <w:r>
+        <w:rPr>
+          <w:b/>
+          <w:noProof w:val="0"/>
+          <w:lang w:val="en-US" w:eastAsia="id-ID"/>
+        </w:rPr>
+        <w:t xml:space="preserve"> PADA PERUSAHAAN OMEGA </w:t>
+      </w:r>
+      <w:r>
+        <w:rPr>
+          <w:b/>
+          <w:i/>
+          <w:noProof w:val="0"/>
+          <w:lang w:val="en-US" w:eastAsia="id-ID"/>
+        </w:rPr>
+        <w:t>TOUR</w:t>
+      </w:r>
+      <w:r>
+        <w:rPr>
+          <w:b/>
+          <w:noProof w:val="0"/>
+          <w:lang w:eastAsia="id-ID"/>
+        </w:rPr>
+        <w:t>”.</w:t>
       </w:r>
     </w:p>
     <w:p>
@@ -396,6 +428,13 @@
       <w:r>
         <w:rPr>
           <w:b/>
+          <w:lang w:val="en-US"/>
+        </w:rPr>
+        <w:t xml:space="preserve"> </w:t>
+      </w:r>
+      <w:r>
+        <w:rPr>
+          <w:b/>
         </w:rPr>
         <w:t>Masalah</w:t>
       </w:r>
@@ -502,16 +541,23 @@
         <w:t>Maksud dari penelitian ini adalah untu</w:t>
       </w:r>
       <w:r>
-        <w:t xml:space="preserve">k membangun sebuah </w:t>
-      </w:r>
-      <w:r>
-        <w:rPr>
-          <w:lang w:val="en-US"/>
-        </w:rPr>
-        <w:t>A</w:t>
-      </w:r>
-      <w:r>
-        <w:t xml:space="preserve">plikasi berbasis web yang memudahkan konsumen dalam melakukan pemesanan paket wisata dan memudahkan operator mengatur jadwal keberangkatan, </w:t>
+        <w:t xml:space="preserve">k membangun </w:t>
+      </w:r>
+      <w:r>
+        <w:rPr>
+          <w:lang w:val="en-US"/>
+        </w:rPr>
+        <w:t xml:space="preserve">sistem informasi </w:t>
+      </w:r>
+      <w:r>
+        <w:rPr>
+          <w:i/>
+          <w:lang w:val="en-US"/>
+        </w:rPr>
+        <w:t xml:space="preserve">tour </w:t>
+      </w:r>
+      <w:r>
+        <w:t xml:space="preserve">berbasis web yang memudahkan konsumen dalam melakukan pemesanan paket wisata dan memudahkan operator mengatur jadwal keberangkatan, </w:t>
       </w:r>
       <w:r>
         <w:rPr>
@@ -599,7 +645,16 @@
         <w:jc w:val="both"/>
       </w:pPr>
       <w:r>
-        <w:t xml:space="preserve">Membangun sebuah perangkat lunak yang dapat membantu menampilkan informasi paket wisata secara </w:t>
+        <w:t xml:space="preserve">Membangun sebuah </w:t>
+      </w:r>
+      <w:r>
+        <w:rPr>
+          <w:lang w:val="en-US"/>
+        </w:rPr>
+        <w:t>sistem informasi</w:t>
+      </w:r>
+      <w:r>
+        <w:t xml:space="preserve"> yang dapat menampilkan informasi paket wisata secara </w:t>
       </w:r>
       <w:r>
         <w:rPr>
@@ -636,7 +691,16 @@
         <w:jc w:val="both"/>
       </w:pPr>
       <w:r>
-        <w:t>Membangun perangkat lunak pemesanan paket wisata yang  terintegrasi dengan database.</w:t>
+        <w:t xml:space="preserve">Membangun </w:t>
+      </w:r>
+      <w:r>
+        <w:rPr>
+          <w:lang w:val="en-US"/>
+        </w:rPr>
+        <w:t xml:space="preserve">sebuah sistem informasi </w:t>
+      </w:r>
+      <w:r>
+        <w:t xml:space="preserve"> pemesanan paket wisata yang  terintegrasi dengan database.</w:t>
       </w:r>
     </w:p>
     <w:p>
@@ -696,7 +760,16 @@
         <w:jc w:val="both"/>
       </w:pPr>
       <w:r>
-        <w:t xml:space="preserve">Perancangan website ini untuk menampilkan informasi dari perusahaan </w:t>
+        <w:t xml:space="preserve">Perancangan </w:t>
+      </w:r>
+      <w:r>
+        <w:rPr>
+          <w:lang w:val="en-US"/>
+        </w:rPr>
+        <w:t xml:space="preserve">sistem informasi </w:t>
+      </w:r>
+      <w:r>
+        <w:t xml:space="preserve">ini untuk menampilkan informasi dari perusahaan </w:t>
       </w:r>
       <w:r>
         <w:rPr>
@@ -724,10 +797,25 @@
         <w:rPr>
           <w:lang w:val="en-US"/>
         </w:rPr>
-        <w:t>Aplikasi dibatasi yaitu hanya</w:t>
-      </w:r>
-      <w:r>
-        <w:t xml:space="preserve"> menyediakan layanan paket wisata  Yogyakarta.</w:t>
+        <w:t>Sistem informasi ini</w:t>
+      </w:r>
+      <w:r>
+        <w:rPr>
+          <w:lang w:val="en-US"/>
+        </w:rPr>
+        <w:t xml:space="preserve"> hanya</w:t>
+      </w:r>
+      <w:r>
+        <w:t xml:space="preserve"> menyediakan layanan paket wisata  </w:t>
+      </w:r>
+      <w:r>
+        <w:rPr>
+          <w:lang w:val="en-US"/>
+        </w:rPr>
+        <w:t xml:space="preserve"> untuk daerah </w:t>
+      </w:r>
+      <w:r>
+        <w:t>Yogyakarta.</w:t>
       </w:r>
     </w:p>
     <w:p>
@@ -742,7 +830,13 @@
         <w:jc w:val="both"/>
       </w:pPr>
       <w:r>
-        <w:t xml:space="preserve">Aplikasi ini hanya menyediakan dua paket wisata yaitu paket umum dan paket untuk </w:t>
+        <w:rPr>
+          <w:lang w:val="en-US"/>
+        </w:rPr>
+        <w:t xml:space="preserve">Sistem informasi ini </w:t>
+      </w:r>
+      <w:r>
+        <w:t xml:space="preserve">hanya menyediakan dua paket wisata yaitu paket umum dan paket untuk </w:t>
       </w:r>
       <w:r>
         <w:rPr>
@@ -763,7 +857,31 @@
         <w:jc w:val="both"/>
       </w:pPr>
       <w:r>
-        <w:t>Dalam pengerjaannya, aplikasi ini dibuat menggunakan bahasa pemrograman PHP, MySQL dan Sublime Text.</w:t>
+        <w:rPr>
+          <w:lang w:val="en-US"/>
+        </w:rPr>
+        <w:t xml:space="preserve">Dalam sistem informasi ini hanya menawarkan alat </w:t>
+      </w:r>
+      <w:r>
+        <w:t>transportas</w:t>
+      </w:r>
+      <w:r>
+        <w:rPr>
+          <w:lang w:val="en-US"/>
+        </w:rPr>
+        <w:t xml:space="preserve">i  </w:t>
+      </w:r>
+      <w:r>
+        <w:rPr>
+          <w:lang w:val="en-US"/>
+        </w:rPr>
+        <w:t xml:space="preserve">yaitu </w:t>
+      </w:r>
+      <w:r>
+        <w:rPr>
+          <w:lang w:val="en-US"/>
+        </w:rPr>
+        <w:t xml:space="preserve">bus </w:t>
       </w:r>
     </w:p>
     <w:p>
@@ -778,6 +896,31 @@
         <w:jc w:val="both"/>
       </w:pPr>
       <w:r>
+        <w:t xml:space="preserve">Dalam pengerjaannya, </w:t>
+      </w:r>
+      <w:r>
+        <w:rPr>
+          <w:lang w:val="en-US"/>
+        </w:rPr>
+        <w:t xml:space="preserve">sistem informasi </w:t>
+      </w:r>
+      <w:r>
+        <w:t>ini dibuat menggunakan bahasa pemrograman PHP, MySQL dan Sublime Text.</w:t>
+      </w:r>
+    </w:p>
+    <w:p>
+      <w:pPr>
+        <w:pStyle w:val="ListParagraph"/>
+        <w:numPr>
+          <w:ilvl w:val="0"/>
+          <w:numId w:val="4"/>
+        </w:numPr>
+        <w:spacing w:line="480" w:lineRule="auto"/>
+        <w:ind w:left="1134" w:hanging="425"/>
+        <w:jc w:val="both"/>
+      </w:pPr>
+      <w:r>
+        <w:lastRenderedPageBreak/>
         <w:t xml:space="preserve">Metode pengembang perangkat lunak menggunakan metode </w:t>
       </w:r>
       <w:r>
@@ -817,7 +960,6 @@
         <w:rPr>
           <w:b/>
         </w:rPr>
-        <w:lastRenderedPageBreak/>
         <w:t xml:space="preserve">Kegunaan Penelitian </w:t>
       </w:r>
     </w:p>
@@ -863,7 +1005,19 @@
         <w:jc w:val="both"/>
       </w:pPr>
       <w:r>
-        <w:t>Usulan penelitian ini diharapkan berguna bagi penulis khususnya dalam menambah dan memperkaya wawasan pengetahuan baik teori maupun praktek sekaligus sebagai pemenuh salah satu syarat untuk menempuh Tugas Akhir Program Diploma III Jurusan D3 Manajemen Informatika Fakultas Ilmu Komputer.</w:t>
+        <w:t xml:space="preserve">Usulan penelitian ini diharapkan berguna bagi penulis khususnya dalam menambah dan memperkaya wawasan pengetahuan baik teori maupun praktek sekaligus sebagai pemenuh salah </w:t>
+      </w:r>
+      <w:r>
+        <w:t>satu syarat untuk menempuh</w:t>
+      </w:r>
+      <w:r>
+        <w:rPr>
+          <w:lang w:val="en-US"/>
+        </w:rPr>
+        <w:t xml:space="preserve"> Ujian</w:t>
+      </w:r>
+      <w:r>
+        <w:t xml:space="preserve"> Akhir Program Diploma III Jurusan D3 Manajemen Informatika Fakultas Ilmu Komputer.</w:t>
       </w:r>
     </w:p>
     <w:p>
@@ -896,7 +1050,32 @@
         </w:rPr>
       </w:pPr>
       <w:r>
-        <w:t>Hasil dalam penelitian ini diharapkan dapat memberikan sumbangan pemikiran dan masukan kepada peneliti lain dan tentunya bagi perusahaan yang menjadi objek penelitian agar dapat lebih meningkatkan efektifitas kinerja perusahaan. Dan diharapkan juga dapat bermanfaat bagi perkembangan dan kemajuan jasa travel.</w:t>
+        <w:t>Hasil dalam penelitian ini diharapkan dapat memberikan sumbangan pemikiran dan masukan kepada peneliti lain dan tentunya bagi perusahaan yang menjadi objek penelitian agar dapat lebih meningkatkan efektifitas kinerja perusahaan. Dan diharapkan juga dapat bermanfaat bagi perke</w:t>
+      </w:r>
+      <w:r>
+        <w:t>mbangan dan kemajuan</w:t>
+      </w:r>
+      <w:r>
+        <w:rPr>
+          <w:lang w:val="en-US"/>
+        </w:rPr>
+        <w:t xml:space="preserve"> dari para penyedia jasa wisata dan </w:t>
+      </w:r>
+      <w:r>
+        <w:rPr>
+          <w:i/>
+          <w:lang w:val="en-US"/>
+        </w:rPr>
+        <w:t>tour</w:t>
+      </w:r>
+      <w:r>
+        <w:rPr>
+          <w:lang w:val="en-US"/>
+        </w:rPr>
+        <w:t xml:space="preserve"> </w:t>
+      </w:r>
+      <w:r>
+        <w:t>.</w:t>
       </w:r>
     </w:p>
     <w:p>
@@ -939,11 +1118,16 @@
     </w:p>
     <w:p>
       <w:pPr>
-        <w:spacing w:line="480" w:lineRule="auto"/>
-        <w:ind w:left="1080"/>
-        <w:jc w:val="both"/>
-        <w:rPr>
-          <w:lang w:val="sv-SE"/>
+        <w:pStyle w:val="ListParagraph"/>
+        <w:tabs>
+          <w:tab w:val="left" w:pos="1134"/>
+          <w:tab w:val="left" w:pos="1276"/>
+        </w:tabs>
+        <w:spacing w:line="480" w:lineRule="auto"/>
+        <w:ind w:left="709"/>
+        <w:jc w:val="both"/>
+        <w:rPr>
+          <w:lang w:val="en-US"/>
         </w:rPr>
       </w:pPr>
     </w:p>
@@ -966,6 +1150,7 @@
           <w:b/>
           <w:lang w:val="sv-SE"/>
         </w:rPr>
+        <w:lastRenderedPageBreak/>
         <w:t>Metode Penelitian</w:t>
       </w:r>
     </w:p>
@@ -1001,7 +1186,6 @@
         <w:jc w:val="both"/>
       </w:pPr>
       <w:r>
-        <w:lastRenderedPageBreak/>
         <w:t>Metodologi pengumpulan data yang digunakan diantaranya adalah:</w:t>
       </w:r>
     </w:p>
@@ -1216,19 +1400,14 @@
         <w:rPr>
           <w:lang w:val="sv-SE"/>
         </w:rPr>
+        <w:lastRenderedPageBreak/>
         <w:t>Model proses yang digun</w:t>
       </w:r>
       <w:r>
         <w:rPr>
           <w:lang w:val="sv-SE"/>
         </w:rPr>
-        <w:t>akan penulis dalam pembangunan a</w:t>
-      </w:r>
-      <w:r>
-        <w:rPr>
-          <w:lang w:val="sv-SE"/>
-        </w:rPr>
-        <w:t xml:space="preserve">plikasi </w:t>
+        <w:t xml:space="preserve">akan penulis dalam pembangunan </w:t>
       </w:r>
       <w:r>
         <w:t xml:space="preserve">sistem informasi </w:t>
@@ -1240,7 +1419,16 @@
         <w:t xml:space="preserve">tour </w:t>
       </w:r>
       <w:r>
-        <w:t xml:space="preserve">dan paket wisataberbasis web inidibuat </w:t>
+        <w:t>dan paket wisata</w:t>
+      </w:r>
+      <w:r>
+        <w:rPr>
+          <w:lang w:val="en-US"/>
+        </w:rPr>
+        <w:t xml:space="preserve"> </w:t>
+      </w:r>
+      <w:r>
+        <w:t xml:space="preserve">berbasis web inidibuat </w:t>
       </w:r>
       <w:r>
         <w:rPr>
@@ -1278,11 +1466,19 @@
         <w:t>.</w:t>
       </w:r>
       <w:r>
-        <w:t xml:space="preserve">Dalam </w:t>
-      </w:r>
-      <w:r>
-        <w:lastRenderedPageBreak/>
-        <w:t>metode ini membutuhkan pendekatan sistematis dan squencial dalam pengembangan perangkat lunak, dimulai dari tingkat sistem dan kemajuan melalui analisis, desain, coding, testing dan pemeliharaan. Pemodelan ini mengikuti beberapa aktivitas berikut :</w:t>
+        <w:t xml:space="preserve">Dalam metode ini membutuhkan </w:t>
+      </w:r>
+      <w:r>
+        <w:t>pendekatan sistematis dan squen</w:t>
+      </w:r>
+      <w:r>
+        <w:rPr>
+          <w:lang w:val="en-US"/>
+        </w:rPr>
+        <w:t>s</w:t>
+      </w:r>
+      <w:r>
+        <w:t>ial dalam pengembangan perangkat lunak, dimulai dari tingkat sistem dan kemajuan melalui analisis, desain, coding, testing dan pemeliharaan. Pemodelan ini mengikuti beberapa aktivitas berikut :</w:t>
       </w:r>
     </w:p>
     <w:p>
@@ -1452,6 +1648,7 @@
         <w:jc w:val="both"/>
       </w:pPr>
       <w:r>
+        <w:lastRenderedPageBreak/>
         <w:t>Tahap penerjemahan data atau pemecahan masalah yang telah dirancang ke dalam bahasa pemrograman tertentu.</w:t>
       </w:r>
     </w:p>
@@ -1479,7 +1676,6 @@
         <w:jc w:val="both"/>
       </w:pPr>
       <w:r>
-        <w:lastRenderedPageBreak/>
         <w:t>Merupakan tahap pengujian terhadap perangkat lunak yang dibangun.</w:t>
       </w:r>
     </w:p>
@@ -1575,7 +1771,7 @@
                     <a:blip r:embed="rId7">
                       <a:extLst>
                         <a:ext uri="{28A0092B-C50C-407E-A947-70E740481C1C}">
-                          <a14:useLocalDpi xmlns:a14="http://schemas.microsoft.com/office/drawing/2010/main" xmlns:wps="http://schemas.microsoft.com/office/word/2010/wordprocessingShape" xmlns:wpi="http://schemas.microsoft.com/office/word/2010/wordprocessingInk" xmlns:wpg="http://schemas.microsoft.com/office/word/2010/wordprocessingGroup" xmlns:w14="http://schemas.microsoft.com/office/word/2010/wordml" xmlns:w="http://schemas.openxmlformats.org/wordprocessingml/2006/main" xmlns:w10="urn:schemas-microsoft-com:office:word" xmlns:wp14="http://schemas.microsoft.com/office/word/2010/wordprocessingDrawing" xmlns:v="urn:schemas-microsoft-com:vml" xmlns:o="urn:schemas-microsoft-com:office:office" xmlns:mc="http://schemas.openxmlformats.org/markup-compatibility/2006" xmlns:wpc="http://schemas.microsoft.com/office/word/2010/wordprocessingCanvas" xmlns="" val="0"/>
+                          <a14:useLocalDpi xmlns="" xmlns:wpc="http://schemas.microsoft.com/office/word/2010/wordprocessingCanvas" xmlns:mc="http://schemas.openxmlformats.org/markup-compatibility/2006" xmlns:o="urn:schemas-microsoft-com:office:office" xmlns:v="urn:schemas-microsoft-com:vml" xmlns:wp14="http://schemas.microsoft.com/office/word/2010/wordprocessingDrawing" xmlns:w10="urn:schemas-microsoft-com:office:word" xmlns:w="http://schemas.openxmlformats.org/wordprocessingml/2006/main" xmlns:w14="http://schemas.microsoft.com/office/word/2010/wordml" xmlns:wpg="http://schemas.microsoft.com/office/word/2010/wordprocessingGroup" xmlns:wpi="http://schemas.microsoft.com/office/word/2010/wordprocessingInk" xmlns:wps="http://schemas.microsoft.com/office/word/2010/wordprocessingShape" xmlns:a14="http://schemas.microsoft.com/office/drawing/2010/main" val="0"/>
                         </a:ext>
                       </a:extLst>
                     </a:blip>
@@ -1684,19 +1880,225 @@
         <w:rPr>
           <w:b/>
         </w:rPr>
-        <w:t xml:space="preserve">Waktu </w:t>
-      </w:r>
-      <w:r>
-        <w:rPr>
-          <w:b/>
-        </w:rPr>
-        <w:t xml:space="preserve">dan Tempat </w:t>
-      </w:r>
-      <w:r>
-        <w:rPr>
-          <w:b/>
-        </w:rPr>
-        <w:t xml:space="preserve">Penelitian </w:t>
+        <w:t>Tempat</w:t>
+      </w:r>
+      <w:r>
+        <w:rPr>
+          <w:b/>
+          <w:lang w:val="en-US"/>
+        </w:rPr>
+        <w:t xml:space="preserve"> dan Waktu</w:t>
+      </w:r>
+      <w:r>
+        <w:rPr>
+          <w:b/>
+        </w:rPr>
+        <w:t xml:space="preserve"> </w:t>
+      </w:r>
+      <w:r>
+        <w:rPr>
+          <w:b/>
+        </w:rPr>
+        <w:t>Penelitian</w:t>
+      </w:r>
+    </w:p>
+    <w:p>
+      <w:pPr>
+        <w:numPr>
+          <w:ilvl w:val="2"/>
+          <w:numId w:val="2"/>
+        </w:numPr>
+        <w:tabs>
+          <w:tab w:val="left" w:pos="630"/>
+        </w:tabs>
+        <w:spacing w:line="480" w:lineRule="auto"/>
+        <w:ind w:right="144"/>
+        <w:jc w:val="both"/>
+        <w:rPr>
+          <w:b/>
+        </w:rPr>
+      </w:pPr>
+      <w:r>
+        <w:rPr>
+          <w:b/>
+        </w:rPr>
+        <w:t xml:space="preserve"> </w:t>
+      </w:r>
+      <w:r>
+        <w:rPr>
+          <w:b/>
+          <w:lang w:val="en-US"/>
+        </w:rPr>
+        <w:t>Tempat Penelitian</w:t>
+      </w:r>
+    </w:p>
+    <w:p>
+      <w:pPr>
+        <w:spacing w:line="480" w:lineRule="auto"/>
+        <w:ind w:left="709" w:right="144"/>
+        <w:jc w:val="both"/>
+        <w:rPr>
+          <w:lang w:val="en-US"/>
+        </w:rPr>
+      </w:pPr>
+      <w:r>
+        <w:rPr>
+          <w:lang w:val="en-US"/>
+        </w:rPr>
+        <w:t>Nama Perusahaan / Instansi</w:t>
+      </w:r>
+      <w:r>
+        <w:rPr>
+          <w:b/>
+          <w:lang w:val="en-US"/>
+        </w:rPr>
+        <w:tab/>
+      </w:r>
+      <w:r>
+        <w:rPr>
+          <w:lang w:val="en-US"/>
+        </w:rPr>
+        <w:t xml:space="preserve">: </w:t>
+      </w:r>
+      <w:r>
+        <w:rPr>
+          <w:b/>
+          <w:lang w:val="en-US"/>
+        </w:rPr>
+        <w:t xml:space="preserve"> </w:t>
+      </w:r>
+      <w:r>
+        <w:rPr>
+          <w:lang w:val="en-US"/>
+        </w:rPr>
+        <w:t xml:space="preserve">Omega </w:t>
+      </w:r>
+      <w:r>
+        <w:rPr>
+          <w:lang w:val="en-US"/>
+        </w:rPr>
+        <w:t xml:space="preserve">Tour </w:t>
+      </w:r>
+    </w:p>
+    <w:p>
+      <w:pPr>
+        <w:spacing w:line="480" w:lineRule="auto"/>
+        <w:ind w:left="709" w:right="144"/>
+        <w:jc w:val="both"/>
+        <w:rPr>
+          <w:lang w:val="en-US"/>
+        </w:rPr>
+      </w:pPr>
+      <w:r>
+        <w:rPr>
+          <w:lang w:val="en-US"/>
+        </w:rPr>
+        <w:t>Alamat</w:t>
+      </w:r>
+      <w:r>
+        <w:rPr>
+          <w:lang w:val="en-US"/>
+        </w:rPr>
+        <w:tab/>
+      </w:r>
+      <w:r>
+        <w:rPr>
+          <w:lang w:val="en-US"/>
+        </w:rPr>
+        <w:tab/>
+      </w:r>
+      <w:r>
+        <w:rPr>
+          <w:lang w:val="en-US"/>
+        </w:rPr>
+        <w:tab/>
+      </w:r>
+      <w:r>
+        <w:rPr>
+          <w:lang w:val="en-US"/>
+        </w:rPr>
+        <w:tab/>
+        <w:t xml:space="preserve">: </w:t>
+      </w:r>
+      <w:r>
+        <w:rPr>
+          <w:lang w:val="en-US"/>
+        </w:rPr>
+        <w:t xml:space="preserve"> Jl. Perak 19a Logam,</w:t>
+      </w:r>
+    </w:p>
+    <w:p>
+      <w:pPr>
+        <w:spacing w:line="480" w:lineRule="auto"/>
+        <w:ind w:left="3589" w:right="144" w:firstLine="11"/>
+        <w:jc w:val="both"/>
+        <w:rPr>
+          <w:lang w:val="en-US"/>
+        </w:rPr>
+      </w:pPr>
+      <w:r>
+        <w:rPr>
+          <w:lang w:val="en-US"/>
+        </w:rPr>
+        <w:t xml:space="preserve">   Buah batu, Bandung</w:t>
+      </w:r>
+      <w:r>
+        <w:rPr>
+          <w:lang w:val="en-US"/>
+        </w:rPr>
+        <w:t xml:space="preserve"> </w:t>
+      </w:r>
+      <w:r>
+        <w:rPr>
+          <w:lang w:val="en-US"/>
+        </w:rPr>
+        <w:tab/>
+      </w:r>
+      <w:r>
+        <w:rPr>
+          <w:lang w:val="en-US"/>
+        </w:rPr>
+        <w:tab/>
+      </w:r>
+      <w:r>
+        <w:rPr>
+          <w:lang w:val="en-US"/>
+        </w:rPr>
+        <w:tab/>
+      </w:r>
+      <w:r>
+        <w:rPr>
+          <w:lang w:val="en-US"/>
+        </w:rPr>
+        <w:tab/>
+      </w:r>
+      <w:r>
+        <w:rPr>
+          <w:lang w:val="en-US"/>
+        </w:rPr>
+        <w:tab/>
+        <w:t xml:space="preserve"> </w:t>
+      </w:r>
+    </w:p>
+    <w:p>
+      <w:pPr>
+        <w:numPr>
+          <w:ilvl w:val="2"/>
+          <w:numId w:val="2"/>
+        </w:numPr>
+        <w:spacing w:line="480" w:lineRule="auto"/>
+        <w:ind w:right="144"/>
+        <w:jc w:val="both"/>
+        <w:rPr>
+          <w:b/>
+        </w:rPr>
+      </w:pPr>
+      <w:r>
+        <w:rPr>
+          <w:b/>
+          <w:lang w:val="en-US"/>
+        </w:rPr>
+        <w:t>Waktu Penelitian</w:t>
       </w:r>
     </w:p>
     <w:p>
@@ -1705,31 +2107,16 @@
         <w:spacing w:line="480" w:lineRule="auto"/>
         <w:ind w:left="0" w:firstLine="709"/>
         <w:jc w:val="both"/>
-      </w:pPr>
-      <w:r>
-        <w:lastRenderedPageBreak/>
-        <w:t xml:space="preserve"> Penelitian dilaksanakan di Bandung mulai bulan Oktober</w:t>
-      </w:r>
-      <w:r>
-        <w:rPr>
-          <w:lang w:val="en-US"/>
-        </w:rPr>
-        <w:t xml:space="preserve"> - </w:t>
-      </w:r>
-      <w:r>
-        <w:t xml:space="preserve">Desember 2017. </w:t>
+        <w:rPr>
+          <w:lang w:val="en-US"/>
+        </w:rPr>
+      </w:pPr>
+      <w:r>
+        <w:t xml:space="preserve"> </w:t>
       </w:r>
       <w:r>
         <w:t>Adapun rincian kegiatan penyusunan tugas akhir yang direncanakan penulis adalah sebagai berikut :</w:t>
       </w:r>
-    </w:p>
-    <w:p>
-      <w:pPr>
-        <w:pStyle w:val="ListParagraph"/>
-        <w:spacing w:line="480" w:lineRule="auto"/>
-        <w:ind w:left="0" w:firstLine="709"/>
-        <w:jc w:val="both"/>
-      </w:pPr>
     </w:p>
     <w:p>
       <w:pPr>
@@ -3620,7 +4007,7 @@
       <w:fldChar w:fldCharType="separate"/>
     </w:r>
     <w:r>
-      <w:t>4</w:t>
+      <w:t>2</w:t>
     </w:r>
     <w:r>
       <w:fldChar w:fldCharType="end"/>

</xml_diff>